<commit_message>
updates to round 3 - emma
</commit_message>
<xml_diff>
--- a/Notes/Notes on Round 2 and 3 of Coastal Birds Filtration Process.docx
+++ b/Notes/Notes on Round 2 and 3 of Coastal Birds Filtration Process.docx
@@ -679,18 +679,7 @@
           <w:szCs w:val="22"/>
           <w14:ligatures w14:val="none"/>
         </w:rPr>
-        <w:t xml:space="preserve"> peruviana</w:t>
-      </w:r>
-      <w:r>
-        <w:rPr>
-          <w:rFonts w:ascii="Aptos Narrow" w:eastAsia="Times New Roman" w:hAnsi="Aptos Narrow" w:cs="Times New Roman"/>
-          <w:color w:val="000000"/>
-          <w:kern w:val="0"/>
-          <w:sz w:val="22"/>
-          <w:szCs w:val="22"/>
-          <w14:ligatures w14:val="none"/>
-        </w:rPr>
-        <w:t xml:space="preserve"> (</w:t>
+        <w:t xml:space="preserve"> peruviana (</w:t>
       </w:r>
       <w:r>
         <w:rPr>
@@ -956,18 +945,7 @@
           <w:szCs w:val="22"/>
           <w14:ligatures w14:val="none"/>
         </w:rPr>
-        <w:t xml:space="preserve"> maritima</w:t>
-      </w:r>
-      <w:r>
-        <w:rPr>
-          <w:rFonts w:ascii="Aptos Narrow" w:eastAsia="Times New Roman" w:hAnsi="Aptos Narrow" w:cs="Times New Roman"/>
-          <w:color w:val="000000"/>
-          <w:kern w:val="0"/>
-          <w:sz w:val="22"/>
-          <w:szCs w:val="22"/>
-          <w14:ligatures w14:val="none"/>
-        </w:rPr>
-        <w:t xml:space="preserve"> (</w:t>
+        <w:t xml:space="preserve"> maritima (</w:t>
       </w:r>
       <w:r>
         <w:rPr>
@@ -1254,18 +1232,7 @@
           <w:szCs w:val="22"/>
           <w14:ligatures w14:val="none"/>
         </w:rPr>
-        <w:t xml:space="preserve"> minor</w:t>
-      </w:r>
-      <w:r>
-        <w:rPr>
-          <w:rFonts w:ascii="Aptos Narrow" w:eastAsia="Times New Roman" w:hAnsi="Aptos Narrow" w:cs="Times New Roman"/>
-          <w:color w:val="000000"/>
-          <w:kern w:val="0"/>
-          <w:sz w:val="22"/>
-          <w:szCs w:val="22"/>
-          <w14:ligatures w14:val="none"/>
-        </w:rPr>
-        <w:t xml:space="preserve"> (</w:t>
+        <w:t xml:space="preserve"> minor (</w:t>
       </w:r>
       <w:r>
         <w:rPr>
@@ -1316,18 +1283,7 @@
           <w:szCs w:val="22"/>
           <w14:ligatures w14:val="none"/>
         </w:rPr>
-        <w:t xml:space="preserve">Mangrove Pitta - </w:t>
-      </w:r>
-      <w:r>
-        <w:rPr>
-          <w:rFonts w:ascii="Aptos Narrow" w:eastAsia="Times New Roman" w:hAnsi="Aptos Narrow" w:cs="Times New Roman"/>
-          <w:color w:val="000000"/>
-          <w:kern w:val="0"/>
-          <w:sz w:val="22"/>
-          <w:szCs w:val="22"/>
-          <w14:ligatures w14:val="none"/>
-        </w:rPr>
-        <w:t xml:space="preserve">Pitta </w:t>
+        <w:t xml:space="preserve">Mangrove Pitta - Pitta </w:t>
       </w:r>
       <w:proofErr w:type="spellStart"/>
       <w:r>
@@ -1500,18 +1456,7 @@
           <w:szCs w:val="22"/>
           <w14:ligatures w14:val="none"/>
         </w:rPr>
-        <w:t xml:space="preserve">Mangrove Gerygone - </w:t>
-      </w:r>
-      <w:r>
-        <w:rPr>
-          <w:rFonts w:ascii="Aptos Narrow" w:eastAsia="Times New Roman" w:hAnsi="Aptos Narrow" w:cs="Times New Roman"/>
-          <w:color w:val="000000"/>
-          <w:kern w:val="0"/>
-          <w:sz w:val="22"/>
-          <w:szCs w:val="22"/>
-          <w14:ligatures w14:val="none"/>
-        </w:rPr>
-        <w:t xml:space="preserve">Gerygone </w:t>
+        <w:t xml:space="preserve">Mangrove Gerygone - Gerygone </w:t>
       </w:r>
       <w:proofErr w:type="spellStart"/>
       <w:r>
@@ -1585,18 +1530,7 @@
           <w:szCs w:val="22"/>
           <w14:ligatures w14:val="none"/>
         </w:rPr>
-        <w:t xml:space="preserve">Mangrove Vireo - </w:t>
-      </w:r>
-      <w:r>
-        <w:rPr>
-          <w:rFonts w:ascii="Aptos Narrow" w:eastAsia="Times New Roman" w:hAnsi="Aptos Narrow" w:cs="Times New Roman"/>
-          <w:color w:val="000000"/>
-          <w:kern w:val="0"/>
-          <w:sz w:val="22"/>
-          <w:szCs w:val="22"/>
-          <w14:ligatures w14:val="none"/>
-        </w:rPr>
-        <w:t xml:space="preserve">Vireo </w:t>
+        <w:t xml:space="preserve">Mangrove Vireo - Vireo </w:t>
       </w:r>
       <w:proofErr w:type="spellStart"/>
       <w:r>
@@ -3292,18 +3226,7 @@
           <w:szCs w:val="22"/>
           <w14:ligatures w14:val="none"/>
         </w:rPr>
-        <w:t xml:space="preserve">Cape Crow - </w:t>
-      </w:r>
-      <w:r>
-        <w:rPr>
-          <w:rFonts w:ascii="Aptos Narrow" w:eastAsia="Times New Roman" w:hAnsi="Aptos Narrow" w:cs="Times New Roman"/>
-          <w:color w:val="000000"/>
-          <w:kern w:val="0"/>
-          <w:sz w:val="22"/>
-          <w:szCs w:val="22"/>
-          <w14:ligatures w14:val="none"/>
-        </w:rPr>
-        <w:t>Corvus capensis</w:t>
+        <w:t>Cape Crow - Corvus capensis</w:t>
       </w:r>
       <w:r>
         <w:rPr>
@@ -4255,18 +4178,7 @@
           <w:szCs w:val="22"/>
           <w14:ligatures w14:val="none"/>
         </w:rPr>
-        <w:t xml:space="preserve">Cape Sparrow - </w:t>
-      </w:r>
-      <w:r>
-        <w:rPr>
-          <w:rFonts w:ascii="Aptos Narrow" w:eastAsia="Times New Roman" w:hAnsi="Aptos Narrow" w:cs="Times New Roman"/>
-          <w:color w:val="000000"/>
-          <w:kern w:val="0"/>
-          <w:sz w:val="22"/>
-          <w:szCs w:val="22"/>
-          <w14:ligatures w14:val="none"/>
-        </w:rPr>
-        <w:t xml:space="preserve">Passer </w:t>
+        <w:t xml:space="preserve">Cape Sparrow - Passer </w:t>
       </w:r>
       <w:proofErr w:type="spellStart"/>
       <w:r>
@@ -4852,6 +4764,63 @@
           <w:szCs w:val="22"/>
         </w:rPr>
         <w:t xml:space="preserve">NONE </w:t>
+      </w:r>
+    </w:p>
+    <w:p>
+      <w:pPr>
+        <w:rPr>
+          <w:rFonts w:ascii="Aptos Narrow" w:hAnsi="Aptos Narrow" w:cs="Times New Roman"/>
+          <w:sz w:val="22"/>
+          <w:szCs w:val="22"/>
+        </w:rPr>
+      </w:pPr>
+      <w:r>
+        <w:rPr>
+          <w:rFonts w:ascii="Aptos Narrow" w:hAnsi="Aptos Narrow" w:cs="Times New Roman"/>
+          <w:sz w:val="22"/>
+          <w:szCs w:val="22"/>
+        </w:rPr>
+        <w:t xml:space="preserve">“Surf” </w:t>
+      </w:r>
+    </w:p>
+    <w:p>
+      <w:pPr>
+        <w:pStyle w:val="ListParagraph"/>
+        <w:numPr>
+          <w:ilvl w:val="0"/>
+          <w:numId w:val="2"/>
+        </w:numPr>
+        <w:rPr>
+          <w:rFonts w:ascii="Aptos Narrow" w:hAnsi="Aptos Narrow" w:cs="Times New Roman"/>
+          <w:sz w:val="22"/>
+          <w:szCs w:val="22"/>
+        </w:rPr>
+      </w:pPr>
+      <w:r>
+        <w:rPr>
+          <w:rFonts w:ascii="Aptos Narrow" w:hAnsi="Aptos Narrow" w:cs="Times New Roman"/>
+          <w:sz w:val="22"/>
+          <w:szCs w:val="22"/>
+        </w:rPr>
+        <w:t xml:space="preserve">Surf </w:t>
+      </w:r>
+      <w:proofErr w:type="spellStart"/>
+      <w:r>
+        <w:rPr>
+          <w:rFonts w:ascii="Aptos Narrow" w:hAnsi="Aptos Narrow" w:cs="Times New Roman"/>
+          <w:sz w:val="22"/>
+          <w:szCs w:val="22"/>
+        </w:rPr>
+        <w:t>Cinclodes</w:t>
+      </w:r>
+      <w:proofErr w:type="spellEnd"/>
+      <w:r>
+        <w:rPr>
+          <w:rFonts w:ascii="Aptos Narrow" w:hAnsi="Aptos Narrow" w:cs="Times New Roman"/>
+          <w:sz w:val="22"/>
+          <w:szCs w:val="22"/>
+        </w:rPr>
+        <w:t xml:space="preserve"> – Yes </w:t>
       </w:r>
     </w:p>
     <w:sectPr>

</xml_diff>